<commit_message>
Relatorio de erros do ciclo 4
tem um ou dois erros que vai precisar do gerente dar uma olhada!
</commit_message>
<xml_diff>
--- a/Projeto1-G4/Ciclo de Desenvolvimento 2/1 - Casos de Uso Simplificados/RD - Casos de Uso Simplificados (Ciclo 2).docx
+++ b/Projeto1-G4/Ciclo de Desenvolvimento 2/1 - Casos de Uso Simplificados/RD - Casos de Uso Simplificados (Ciclo 2).docx
@@ -137,7 +137,7 @@
         </w:rPr>
         <w:t xml:space="preserve">Nome do documento: </w:t>
       </w:r>
-      <w:proofErr w:type="gramStart"/>
+      <w:proofErr w:type="spellStart"/>
       <w:r>
         <w:rPr>
           <w:rFonts w:ascii="Arial" w:hAnsi="Arial" w:cs="Arial"/>
@@ -146,7 +146,17 @@
         </w:rPr>
         <w:t>HemoSystem</w:t>
       </w:r>
-      <w:proofErr w:type="gramEnd"/>
+      <w:proofErr w:type="spellEnd"/>
+      <w:r>
+        <w:rPr>
+          <w:rFonts w:ascii="Arial" w:hAnsi="Arial" w:cs="Arial"/>
+          <w:sz w:val="24"/>
+          <w:szCs w:val="24"/>
+        </w:rPr>
+        <w:t xml:space="preserve"> (ciclo 2)</w:t>
+      </w:r>
+      <w:bookmarkStart w:id="0" w:name="_GoBack"/>
+      <w:bookmarkEnd w:id="0"/>
     </w:p>
     <w:p>
       <w:pPr>
@@ -595,6 +605,14 @@
                 <w:szCs w:val="24"/>
               </w:rPr>
             </w:pPr>
+            <w:r>
+              <w:rPr>
+                <w:rFonts w:ascii="Arial" w:hAnsi="Arial" w:cs="Arial"/>
+                <w:sz w:val="24"/>
+                <w:szCs w:val="24"/>
+              </w:rPr>
+              <w:t>O</w:t>
+            </w:r>
           </w:p>
         </w:tc>
         <w:tc>
@@ -833,7 +851,33 @@
                 <w:sz w:val="24"/>
                 <w:szCs w:val="24"/>
               </w:rPr>
-              <w:t xml:space="preserve">Documento de requisitos </w:t>
+              <w:t>Documento de requisitos</w:t>
+            </w:r>
+            <w:r>
+              <w:rPr>
+                <w:rFonts w:ascii="Arial" w:hAnsi="Arial" w:cs="Arial"/>
+                <w:sz w:val="24"/>
+                <w:szCs w:val="24"/>
+              </w:rPr>
+              <w:t xml:space="preserve">, </w:t>
+            </w:r>
+            <w:proofErr w:type="spellStart"/>
+            <w:r>
+              <w:rPr>
+                <w:rFonts w:ascii="Arial" w:hAnsi="Arial" w:cs="Arial"/>
+                <w:sz w:val="24"/>
+                <w:szCs w:val="24"/>
+              </w:rPr>
+              <w:t>pag</w:t>
+            </w:r>
+            <w:proofErr w:type="spellEnd"/>
+            <w:r>
+              <w:rPr>
+                <w:rFonts w:ascii="Arial" w:hAnsi="Arial" w:cs="Arial"/>
+                <w:sz w:val="24"/>
+                <w:szCs w:val="24"/>
+              </w:rPr>
+              <w:t xml:space="preserve"> </w:t>
             </w:r>
             <w:proofErr w:type="gramStart"/>
             <w:r>
@@ -871,6 +915,14 @@
                 <w:szCs w:val="24"/>
               </w:rPr>
             </w:pPr>
+            <w:r>
+              <w:rPr>
+                <w:rFonts w:ascii="Arial" w:hAnsi="Arial" w:cs="Arial"/>
+                <w:sz w:val="24"/>
+                <w:szCs w:val="24"/>
+              </w:rPr>
+              <w:t>O</w:t>
+            </w:r>
           </w:p>
         </w:tc>
         <w:tc>
@@ -1005,6 +1057,14 @@
                 <w:szCs w:val="24"/>
               </w:rPr>
             </w:pPr>
+            <w:r>
+              <w:rPr>
+                <w:rFonts w:ascii="Arial" w:hAnsi="Arial" w:cs="Arial"/>
+                <w:sz w:val="24"/>
+                <w:szCs w:val="24"/>
+              </w:rPr>
+              <w:t>O</w:t>
+            </w:r>
           </w:p>
         </w:tc>
         <w:tc>
@@ -1039,8 +1099,14 @@
               </w:rPr>
               <w:t>Na descrição de “Acessar a doação atual”</w:t>
             </w:r>
-            <w:bookmarkStart w:id="0" w:name="_GoBack"/>
-            <w:bookmarkEnd w:id="0"/>
+            <w:r>
+              <w:rPr>
+                <w:rFonts w:ascii="Arial" w:hAnsi="Arial" w:cs="Arial"/>
+                <w:sz w:val="24"/>
+                <w:szCs w:val="24"/>
+              </w:rPr>
+              <w:t xml:space="preserve"> não cita como que a pesquisa será feita.</w:t>
+            </w:r>
           </w:p>
         </w:tc>
       </w:tr>
@@ -1069,6 +1135,16 @@
                 <w:szCs w:val="24"/>
               </w:rPr>
             </w:pPr>
+            <w:proofErr w:type="gramStart"/>
+            <w:r>
+              <w:rPr>
+                <w:rFonts w:ascii="Arial" w:hAnsi="Arial" w:cs="Arial"/>
+                <w:sz w:val="24"/>
+                <w:szCs w:val="24"/>
+              </w:rPr>
+              <w:t>6</w:t>
+            </w:r>
+            <w:proofErr w:type="gramEnd"/>
           </w:p>
         </w:tc>
         <w:tc>
@@ -1095,6 +1171,14 @@
                 <w:szCs w:val="24"/>
               </w:rPr>
             </w:pPr>
+            <w:r>
+              <w:rPr>
+                <w:rFonts w:ascii="Arial" w:hAnsi="Arial" w:cs="Arial"/>
+                <w:sz w:val="24"/>
+                <w:szCs w:val="24"/>
+              </w:rPr>
+              <w:t>Em tudo</w:t>
+            </w:r>
           </w:p>
         </w:tc>
         <w:tc>
@@ -1121,6 +1205,14 @@
                 <w:szCs w:val="24"/>
               </w:rPr>
             </w:pPr>
+            <w:r>
+              <w:rPr>
+                <w:rFonts w:ascii="Arial" w:hAnsi="Arial" w:cs="Arial"/>
+                <w:sz w:val="24"/>
+                <w:szCs w:val="24"/>
+              </w:rPr>
+              <w:t>O</w:t>
+            </w:r>
           </w:p>
         </w:tc>
         <w:tc>
@@ -1147,6 +1239,192 @@
                 <w:szCs w:val="24"/>
               </w:rPr>
             </w:pPr>
+            <w:r>
+              <w:rPr>
+                <w:rFonts w:ascii="Arial" w:hAnsi="Arial" w:cs="Arial"/>
+                <w:sz w:val="24"/>
+                <w:szCs w:val="24"/>
+              </w:rPr>
+              <w:t>Colocar uma identificação numérica nos casos de uso idêntica a do RF ao qual faz referencia.</w:t>
+            </w:r>
+          </w:p>
+        </w:tc>
+      </w:tr>
+      <w:tr>
+        <w:tc>
+          <w:tcPr>
+            <w:tcW w:w="1416" w:type="dxa"/>
+            <w:tcBorders>
+              <w:top w:val="single" w:sz="4" w:space="0" w:color="00000A"/>
+              <w:left w:val="single" w:sz="4" w:space="0" w:color="00000A"/>
+              <w:bottom w:val="single" w:sz="4" w:space="0" w:color="00000A"/>
+              <w:right w:val="single" w:sz="4" w:space="0" w:color="00000A"/>
+            </w:tcBorders>
+            <w:shd w:val="clear" w:color="auto" w:fill="FFFFFF"/>
+            <w:tcMar>
+              <w:left w:w="103" w:type="dxa"/>
+            </w:tcMar>
+          </w:tcPr>
+          <w:p>
+            <w:pPr>
+              <w:spacing w:after="0"/>
+              <w:jc w:val="center"/>
+              <w:rPr>
+                <w:rFonts w:ascii="Arial" w:hAnsi="Arial" w:cs="Arial"/>
+                <w:sz w:val="24"/>
+                <w:szCs w:val="24"/>
+              </w:rPr>
+            </w:pPr>
+            <w:proofErr w:type="gramStart"/>
+            <w:r>
+              <w:rPr>
+                <w:rFonts w:ascii="Arial" w:hAnsi="Arial" w:cs="Arial"/>
+                <w:sz w:val="24"/>
+                <w:szCs w:val="24"/>
+              </w:rPr>
+              <w:t>7</w:t>
+            </w:r>
+            <w:proofErr w:type="gramEnd"/>
+          </w:p>
+        </w:tc>
+        <w:tc>
+          <w:tcPr>
+            <w:tcW w:w="1276" w:type="dxa"/>
+            <w:tcBorders>
+              <w:top w:val="single" w:sz="4" w:space="0" w:color="00000A"/>
+              <w:left w:val="single" w:sz="4" w:space="0" w:color="00000A"/>
+              <w:bottom w:val="single" w:sz="4" w:space="0" w:color="00000A"/>
+              <w:right w:val="single" w:sz="4" w:space="0" w:color="00000A"/>
+            </w:tcBorders>
+            <w:shd w:val="clear" w:color="auto" w:fill="FFFFFF"/>
+            <w:tcMar>
+              <w:left w:w="103" w:type="dxa"/>
+            </w:tcMar>
+          </w:tcPr>
+          <w:p>
+            <w:pPr>
+              <w:spacing w:after="0" w:line="240" w:lineRule="auto"/>
+              <w:jc w:val="center"/>
+              <w:rPr>
+                <w:rFonts w:ascii="Arial" w:hAnsi="Arial" w:cs="Arial"/>
+                <w:sz w:val="24"/>
+                <w:szCs w:val="24"/>
+              </w:rPr>
+            </w:pPr>
+            <w:r>
+              <w:rPr>
+                <w:rFonts w:ascii="Arial" w:hAnsi="Arial" w:cs="Arial"/>
+                <w:sz w:val="24"/>
+                <w:szCs w:val="24"/>
+              </w:rPr>
+              <w:t xml:space="preserve">Documento de requisitos, </w:t>
+            </w:r>
+            <w:proofErr w:type="spellStart"/>
+            <w:r>
+              <w:rPr>
+                <w:rFonts w:ascii="Arial" w:hAnsi="Arial" w:cs="Arial"/>
+                <w:sz w:val="24"/>
+                <w:szCs w:val="24"/>
+              </w:rPr>
+              <w:t>pag</w:t>
+            </w:r>
+            <w:proofErr w:type="spellEnd"/>
+            <w:r>
+              <w:rPr>
+                <w:rFonts w:ascii="Arial" w:hAnsi="Arial" w:cs="Arial"/>
+                <w:sz w:val="24"/>
+                <w:szCs w:val="24"/>
+              </w:rPr>
+              <w:t xml:space="preserve"> </w:t>
+            </w:r>
+            <w:proofErr w:type="gramStart"/>
+            <w:r>
+              <w:rPr>
+                <w:rFonts w:ascii="Arial" w:hAnsi="Arial" w:cs="Arial"/>
+                <w:sz w:val="24"/>
+                <w:szCs w:val="24"/>
+              </w:rPr>
+              <w:t>5</w:t>
+            </w:r>
+            <w:proofErr w:type="gramEnd"/>
+          </w:p>
+        </w:tc>
+        <w:tc>
+          <w:tcPr>
+            <w:tcW w:w="1416" w:type="dxa"/>
+            <w:tcBorders>
+              <w:top w:val="single" w:sz="4" w:space="0" w:color="00000A"/>
+              <w:left w:val="single" w:sz="4" w:space="0" w:color="00000A"/>
+              <w:bottom w:val="single" w:sz="4" w:space="0" w:color="00000A"/>
+              <w:right w:val="single" w:sz="4" w:space="0" w:color="00000A"/>
+            </w:tcBorders>
+            <w:shd w:val="clear" w:color="auto" w:fill="FFFFFF"/>
+            <w:tcMar>
+              <w:left w:w="103" w:type="dxa"/>
+            </w:tcMar>
+          </w:tcPr>
+          <w:p>
+            <w:pPr>
+              <w:spacing w:after="0" w:line="240" w:lineRule="auto"/>
+              <w:jc w:val="center"/>
+              <w:rPr>
+                <w:rFonts w:ascii="Arial" w:hAnsi="Arial" w:cs="Arial"/>
+                <w:sz w:val="24"/>
+                <w:szCs w:val="24"/>
+              </w:rPr>
+            </w:pPr>
+          </w:p>
+        </w:tc>
+        <w:tc>
+          <w:tcPr>
+            <w:tcW w:w="6237" w:type="dxa"/>
+            <w:tcBorders>
+              <w:top w:val="single" w:sz="4" w:space="0" w:color="00000A"/>
+              <w:left w:val="single" w:sz="4" w:space="0" w:color="00000A"/>
+              <w:bottom w:val="single" w:sz="4" w:space="0" w:color="00000A"/>
+              <w:right w:val="single" w:sz="4" w:space="0" w:color="00000A"/>
+            </w:tcBorders>
+            <w:shd w:val="clear" w:color="auto" w:fill="FFFFFF"/>
+            <w:tcMar>
+              <w:left w:w="103" w:type="dxa"/>
+            </w:tcMar>
+          </w:tcPr>
+          <w:p>
+            <w:pPr>
+              <w:spacing w:after="0" w:line="240" w:lineRule="auto"/>
+              <w:jc w:val="center"/>
+              <w:rPr>
+                <w:rFonts w:ascii="Arial" w:hAnsi="Arial" w:cs="Arial"/>
+                <w:sz w:val="24"/>
+                <w:szCs w:val="24"/>
+              </w:rPr>
+            </w:pPr>
+            <w:r>
+              <w:rPr>
+                <w:rFonts w:ascii="Arial" w:hAnsi="Arial" w:cs="Arial"/>
+                <w:sz w:val="24"/>
+                <w:szCs w:val="24"/>
+              </w:rPr>
+              <w:t xml:space="preserve">O requisito RF_2 esta utilizando a palavra </w:t>
+            </w:r>
+            <w:proofErr w:type="gramStart"/>
+            <w:r>
+              <w:rPr>
+                <w:rFonts w:ascii="Arial" w:hAnsi="Arial" w:cs="Arial"/>
+                <w:sz w:val="24"/>
+                <w:szCs w:val="24"/>
+              </w:rPr>
+              <w:t>proibida “cadastrado”</w:t>
+            </w:r>
+            <w:proofErr w:type="gramEnd"/>
+            <w:r>
+              <w:rPr>
+                <w:rFonts w:ascii="Arial" w:hAnsi="Arial" w:cs="Arial"/>
+                <w:sz w:val="24"/>
+                <w:szCs w:val="24"/>
+              </w:rPr>
+              <w:t>, trocar pela palavra “registrado”</w:t>
+            </w:r>
           </w:p>
         </w:tc>
       </w:tr>

</xml_diff>

<commit_message>
Resolvendo Conflitos no Commit do Alexander
</commit_message>
<xml_diff>
--- a/Projeto1-G4/Ciclo de Desenvolvimento 2/1 - Casos de Uso Simplificados/RD - Casos de Uso Simplificados (Ciclo 2).docx
+++ b/Projeto1-G4/Ciclo de Desenvolvimento 2/1 - Casos de Uso Simplificados/RD - Casos de Uso Simplificados (Ciclo 2).docx
@@ -137,7 +137,7 @@
         </w:rPr>
         <w:t xml:space="preserve">Nome do documento: </w:t>
       </w:r>
-      <w:proofErr w:type="gramStart"/>
+      <w:proofErr w:type="spellStart"/>
       <w:r>
         <w:rPr>
           <w:rFonts w:ascii="Arial" w:hAnsi="Arial" w:cs="Arial"/>
@@ -146,7 +146,17 @@
         </w:rPr>
         <w:t>HemoSystem</w:t>
       </w:r>
-      <w:proofErr w:type="gramEnd"/>
+      <w:proofErr w:type="spellEnd"/>
+      <w:r>
+        <w:rPr>
+          <w:rFonts w:ascii="Arial" w:hAnsi="Arial" w:cs="Arial"/>
+          <w:sz w:val="24"/>
+          <w:szCs w:val="24"/>
+        </w:rPr>
+        <w:t xml:space="preserve"> (ciclo 2)</w:t>
+      </w:r>
+      <w:bookmarkStart w:id="0" w:name="_GoBack"/>
+      <w:bookmarkEnd w:id="0"/>
     </w:p>
     <w:p>
       <w:pPr>
@@ -595,6 +605,14 @@
                 <w:szCs w:val="24"/>
               </w:rPr>
             </w:pPr>
+            <w:r>
+              <w:rPr>
+                <w:rFonts w:ascii="Arial" w:hAnsi="Arial" w:cs="Arial"/>
+                <w:sz w:val="24"/>
+                <w:szCs w:val="24"/>
+              </w:rPr>
+              <w:t>O</w:t>
+            </w:r>
           </w:p>
         </w:tc>
         <w:tc>
@@ -833,7 +851,33 @@
                 <w:sz w:val="24"/>
                 <w:szCs w:val="24"/>
               </w:rPr>
-              <w:t xml:space="preserve">Documento de requisitos </w:t>
+              <w:t>Documento de requisitos</w:t>
+            </w:r>
+            <w:r>
+              <w:rPr>
+                <w:rFonts w:ascii="Arial" w:hAnsi="Arial" w:cs="Arial"/>
+                <w:sz w:val="24"/>
+                <w:szCs w:val="24"/>
+              </w:rPr>
+              <w:t xml:space="preserve">, </w:t>
+            </w:r>
+            <w:proofErr w:type="spellStart"/>
+            <w:r>
+              <w:rPr>
+                <w:rFonts w:ascii="Arial" w:hAnsi="Arial" w:cs="Arial"/>
+                <w:sz w:val="24"/>
+                <w:szCs w:val="24"/>
+              </w:rPr>
+              <w:t>pag</w:t>
+            </w:r>
+            <w:proofErr w:type="spellEnd"/>
+            <w:r>
+              <w:rPr>
+                <w:rFonts w:ascii="Arial" w:hAnsi="Arial" w:cs="Arial"/>
+                <w:sz w:val="24"/>
+                <w:szCs w:val="24"/>
+              </w:rPr>
+              <w:t xml:space="preserve"> </w:t>
             </w:r>
             <w:proofErr w:type="gramStart"/>
             <w:r>
@@ -871,6 +915,14 @@
                 <w:szCs w:val="24"/>
               </w:rPr>
             </w:pPr>
+            <w:r>
+              <w:rPr>
+                <w:rFonts w:ascii="Arial" w:hAnsi="Arial" w:cs="Arial"/>
+                <w:sz w:val="24"/>
+                <w:szCs w:val="24"/>
+              </w:rPr>
+              <w:t>O</w:t>
+            </w:r>
           </w:p>
         </w:tc>
         <w:tc>
@@ -1005,6 +1057,14 @@
                 <w:szCs w:val="24"/>
               </w:rPr>
             </w:pPr>
+            <w:r>
+              <w:rPr>
+                <w:rFonts w:ascii="Arial" w:hAnsi="Arial" w:cs="Arial"/>
+                <w:sz w:val="24"/>
+                <w:szCs w:val="24"/>
+              </w:rPr>
+              <w:t>O</w:t>
+            </w:r>
           </w:p>
         </w:tc>
         <w:tc>
@@ -1039,8 +1099,14 @@
               </w:rPr>
               <w:t>Na descrição de “Acessar a doação atual”</w:t>
             </w:r>
-            <w:bookmarkStart w:id="0" w:name="_GoBack"/>
-            <w:bookmarkEnd w:id="0"/>
+            <w:r>
+              <w:rPr>
+                <w:rFonts w:ascii="Arial" w:hAnsi="Arial" w:cs="Arial"/>
+                <w:sz w:val="24"/>
+                <w:szCs w:val="24"/>
+              </w:rPr>
+              <w:t xml:space="preserve"> não cita como que a pesquisa será feita.</w:t>
+            </w:r>
           </w:p>
         </w:tc>
       </w:tr>
@@ -1069,6 +1135,16 @@
                 <w:szCs w:val="24"/>
               </w:rPr>
             </w:pPr>
+            <w:proofErr w:type="gramStart"/>
+            <w:r>
+              <w:rPr>
+                <w:rFonts w:ascii="Arial" w:hAnsi="Arial" w:cs="Arial"/>
+                <w:sz w:val="24"/>
+                <w:szCs w:val="24"/>
+              </w:rPr>
+              <w:t>6</w:t>
+            </w:r>
+            <w:proofErr w:type="gramEnd"/>
           </w:p>
         </w:tc>
         <w:tc>
@@ -1095,6 +1171,14 @@
                 <w:szCs w:val="24"/>
               </w:rPr>
             </w:pPr>
+            <w:r>
+              <w:rPr>
+                <w:rFonts w:ascii="Arial" w:hAnsi="Arial" w:cs="Arial"/>
+                <w:sz w:val="24"/>
+                <w:szCs w:val="24"/>
+              </w:rPr>
+              <w:t>Em tudo</w:t>
+            </w:r>
           </w:p>
         </w:tc>
         <w:tc>
@@ -1121,6 +1205,14 @@
                 <w:szCs w:val="24"/>
               </w:rPr>
             </w:pPr>
+            <w:r>
+              <w:rPr>
+                <w:rFonts w:ascii="Arial" w:hAnsi="Arial" w:cs="Arial"/>
+                <w:sz w:val="24"/>
+                <w:szCs w:val="24"/>
+              </w:rPr>
+              <w:t>O</w:t>
+            </w:r>
           </w:p>
         </w:tc>
         <w:tc>
@@ -1147,6 +1239,192 @@
                 <w:szCs w:val="24"/>
               </w:rPr>
             </w:pPr>
+            <w:r>
+              <w:rPr>
+                <w:rFonts w:ascii="Arial" w:hAnsi="Arial" w:cs="Arial"/>
+                <w:sz w:val="24"/>
+                <w:szCs w:val="24"/>
+              </w:rPr>
+              <w:t>Colocar uma identificação numérica nos casos de uso idêntica a do RF ao qual faz referencia.</w:t>
+            </w:r>
+          </w:p>
+        </w:tc>
+      </w:tr>
+      <w:tr>
+        <w:tc>
+          <w:tcPr>
+            <w:tcW w:w="1416" w:type="dxa"/>
+            <w:tcBorders>
+              <w:top w:val="single" w:sz="4" w:space="0" w:color="00000A"/>
+              <w:left w:val="single" w:sz="4" w:space="0" w:color="00000A"/>
+              <w:bottom w:val="single" w:sz="4" w:space="0" w:color="00000A"/>
+              <w:right w:val="single" w:sz="4" w:space="0" w:color="00000A"/>
+            </w:tcBorders>
+            <w:shd w:val="clear" w:color="auto" w:fill="FFFFFF"/>
+            <w:tcMar>
+              <w:left w:w="103" w:type="dxa"/>
+            </w:tcMar>
+          </w:tcPr>
+          <w:p>
+            <w:pPr>
+              <w:spacing w:after="0"/>
+              <w:jc w:val="center"/>
+              <w:rPr>
+                <w:rFonts w:ascii="Arial" w:hAnsi="Arial" w:cs="Arial"/>
+                <w:sz w:val="24"/>
+                <w:szCs w:val="24"/>
+              </w:rPr>
+            </w:pPr>
+            <w:proofErr w:type="gramStart"/>
+            <w:r>
+              <w:rPr>
+                <w:rFonts w:ascii="Arial" w:hAnsi="Arial" w:cs="Arial"/>
+                <w:sz w:val="24"/>
+                <w:szCs w:val="24"/>
+              </w:rPr>
+              <w:t>7</w:t>
+            </w:r>
+            <w:proofErr w:type="gramEnd"/>
+          </w:p>
+        </w:tc>
+        <w:tc>
+          <w:tcPr>
+            <w:tcW w:w="1276" w:type="dxa"/>
+            <w:tcBorders>
+              <w:top w:val="single" w:sz="4" w:space="0" w:color="00000A"/>
+              <w:left w:val="single" w:sz="4" w:space="0" w:color="00000A"/>
+              <w:bottom w:val="single" w:sz="4" w:space="0" w:color="00000A"/>
+              <w:right w:val="single" w:sz="4" w:space="0" w:color="00000A"/>
+            </w:tcBorders>
+            <w:shd w:val="clear" w:color="auto" w:fill="FFFFFF"/>
+            <w:tcMar>
+              <w:left w:w="103" w:type="dxa"/>
+            </w:tcMar>
+          </w:tcPr>
+          <w:p>
+            <w:pPr>
+              <w:spacing w:after="0" w:line="240" w:lineRule="auto"/>
+              <w:jc w:val="center"/>
+              <w:rPr>
+                <w:rFonts w:ascii="Arial" w:hAnsi="Arial" w:cs="Arial"/>
+                <w:sz w:val="24"/>
+                <w:szCs w:val="24"/>
+              </w:rPr>
+            </w:pPr>
+            <w:r>
+              <w:rPr>
+                <w:rFonts w:ascii="Arial" w:hAnsi="Arial" w:cs="Arial"/>
+                <w:sz w:val="24"/>
+                <w:szCs w:val="24"/>
+              </w:rPr>
+              <w:t xml:space="preserve">Documento de requisitos, </w:t>
+            </w:r>
+            <w:proofErr w:type="spellStart"/>
+            <w:r>
+              <w:rPr>
+                <w:rFonts w:ascii="Arial" w:hAnsi="Arial" w:cs="Arial"/>
+                <w:sz w:val="24"/>
+                <w:szCs w:val="24"/>
+              </w:rPr>
+              <w:t>pag</w:t>
+            </w:r>
+            <w:proofErr w:type="spellEnd"/>
+            <w:r>
+              <w:rPr>
+                <w:rFonts w:ascii="Arial" w:hAnsi="Arial" w:cs="Arial"/>
+                <w:sz w:val="24"/>
+                <w:szCs w:val="24"/>
+              </w:rPr>
+              <w:t xml:space="preserve"> </w:t>
+            </w:r>
+            <w:proofErr w:type="gramStart"/>
+            <w:r>
+              <w:rPr>
+                <w:rFonts w:ascii="Arial" w:hAnsi="Arial" w:cs="Arial"/>
+                <w:sz w:val="24"/>
+                <w:szCs w:val="24"/>
+              </w:rPr>
+              <w:t>5</w:t>
+            </w:r>
+            <w:proofErr w:type="gramEnd"/>
+          </w:p>
+        </w:tc>
+        <w:tc>
+          <w:tcPr>
+            <w:tcW w:w="1416" w:type="dxa"/>
+            <w:tcBorders>
+              <w:top w:val="single" w:sz="4" w:space="0" w:color="00000A"/>
+              <w:left w:val="single" w:sz="4" w:space="0" w:color="00000A"/>
+              <w:bottom w:val="single" w:sz="4" w:space="0" w:color="00000A"/>
+              <w:right w:val="single" w:sz="4" w:space="0" w:color="00000A"/>
+            </w:tcBorders>
+            <w:shd w:val="clear" w:color="auto" w:fill="FFFFFF"/>
+            <w:tcMar>
+              <w:left w:w="103" w:type="dxa"/>
+            </w:tcMar>
+          </w:tcPr>
+          <w:p>
+            <w:pPr>
+              <w:spacing w:after="0" w:line="240" w:lineRule="auto"/>
+              <w:jc w:val="center"/>
+              <w:rPr>
+                <w:rFonts w:ascii="Arial" w:hAnsi="Arial" w:cs="Arial"/>
+                <w:sz w:val="24"/>
+                <w:szCs w:val="24"/>
+              </w:rPr>
+            </w:pPr>
+          </w:p>
+        </w:tc>
+        <w:tc>
+          <w:tcPr>
+            <w:tcW w:w="6237" w:type="dxa"/>
+            <w:tcBorders>
+              <w:top w:val="single" w:sz="4" w:space="0" w:color="00000A"/>
+              <w:left w:val="single" w:sz="4" w:space="0" w:color="00000A"/>
+              <w:bottom w:val="single" w:sz="4" w:space="0" w:color="00000A"/>
+              <w:right w:val="single" w:sz="4" w:space="0" w:color="00000A"/>
+            </w:tcBorders>
+            <w:shd w:val="clear" w:color="auto" w:fill="FFFFFF"/>
+            <w:tcMar>
+              <w:left w:w="103" w:type="dxa"/>
+            </w:tcMar>
+          </w:tcPr>
+          <w:p>
+            <w:pPr>
+              <w:spacing w:after="0" w:line="240" w:lineRule="auto"/>
+              <w:jc w:val="center"/>
+              <w:rPr>
+                <w:rFonts w:ascii="Arial" w:hAnsi="Arial" w:cs="Arial"/>
+                <w:sz w:val="24"/>
+                <w:szCs w:val="24"/>
+              </w:rPr>
+            </w:pPr>
+            <w:r>
+              <w:rPr>
+                <w:rFonts w:ascii="Arial" w:hAnsi="Arial" w:cs="Arial"/>
+                <w:sz w:val="24"/>
+                <w:szCs w:val="24"/>
+              </w:rPr>
+              <w:t xml:space="preserve">O requisito RF_2 esta utilizando a palavra </w:t>
+            </w:r>
+            <w:proofErr w:type="gramStart"/>
+            <w:r>
+              <w:rPr>
+                <w:rFonts w:ascii="Arial" w:hAnsi="Arial" w:cs="Arial"/>
+                <w:sz w:val="24"/>
+                <w:szCs w:val="24"/>
+              </w:rPr>
+              <w:t>proibida “cadastrado”</w:t>
+            </w:r>
+            <w:proofErr w:type="gramEnd"/>
+            <w:r>
+              <w:rPr>
+                <w:rFonts w:ascii="Arial" w:hAnsi="Arial" w:cs="Arial"/>
+                <w:sz w:val="24"/>
+                <w:szCs w:val="24"/>
+              </w:rPr>
+              <w:t>, trocar pela palavra “registrado”</w:t>
+            </w:r>
           </w:p>
         </w:tc>
       </w:tr>

</xml_diff>